<commit_message>
Recibo de pago y se agrego más reportes adicionales
</commit_message>
<xml_diff>
--- a/Lista de reportes adicionales.docx
+++ b/Lista de reportes adicionales.docx
@@ -316,6 +316,114 @@
         </w:rPr>
         <w:t>Top 10 de los clientes que más paquetes han enviado</w:t>
       </w:r>
+    </w:p>
+    <w:p>
+      <w:pPr>
+        <w:pStyle w:val="Prrafodelista"/>
+        <w:numPr>
+          <w:ilvl w:val="0"/>
+          <w:numId w:val="1"/>
+        </w:numPr>
+        <w:spacing w:line="360" w:lineRule="auto"/>
+        <w:jc w:val="both"/>
+        <w:rPr>
+          <w:rFonts w:ascii="Arial" w:hAnsi="Arial" w:cs="Arial"/>
+          <w:b/>
+          <w:sz w:val="24"/>
+        </w:rPr>
+      </w:pPr>
+      <w:r>
+        <w:rPr>
+          <w:rFonts w:ascii="Arial" w:hAnsi="Arial" w:cs="Arial"/>
+          <w:sz w:val="24"/>
+        </w:rPr>
+        <w:t>Promedio de clientes L-VIP por oficina (¿)</w:t>
+      </w:r>
+    </w:p>
+    <w:p>
+      <w:pPr>
+        <w:pStyle w:val="Prrafodelista"/>
+        <w:numPr>
+          <w:ilvl w:val="0"/>
+          <w:numId w:val="1"/>
+        </w:numPr>
+        <w:spacing w:line="360" w:lineRule="auto"/>
+        <w:jc w:val="both"/>
+        <w:rPr>
+          <w:rFonts w:ascii="Arial" w:hAnsi="Arial" w:cs="Arial"/>
+          <w:b/>
+          <w:sz w:val="24"/>
+        </w:rPr>
+      </w:pPr>
+      <w:r>
+        <w:rPr>
+          <w:rFonts w:ascii="Arial" w:hAnsi="Arial" w:cs="Arial"/>
+          <w:sz w:val="24"/>
+        </w:rPr>
+        <w:t>Promedio anual de paquetes enviados de cada oficina</w:t>
+      </w:r>
+    </w:p>
+    <w:p>
+      <w:pPr>
+        <w:pStyle w:val="Prrafodelista"/>
+        <w:numPr>
+          <w:ilvl w:val="0"/>
+          <w:numId w:val="1"/>
+        </w:numPr>
+        <w:spacing w:line="360" w:lineRule="auto"/>
+        <w:jc w:val="both"/>
+        <w:rPr>
+          <w:rFonts w:ascii="Arial" w:hAnsi="Arial" w:cs="Arial"/>
+          <w:b/>
+          <w:sz w:val="24"/>
+        </w:rPr>
+      </w:pPr>
+      <w:r>
+        <w:rPr>
+          <w:rFonts w:ascii="Arial" w:hAnsi="Arial" w:cs="Arial"/>
+          <w:sz w:val="24"/>
+        </w:rPr>
+        <w:t xml:space="preserve">Día de la semana con más envíos de paquetes </w:t>
+      </w:r>
+    </w:p>
+    <w:p>
+      <w:pPr>
+        <w:pStyle w:val="Prrafodelista"/>
+        <w:numPr>
+          <w:ilvl w:val="0"/>
+          <w:numId w:val="1"/>
+        </w:numPr>
+        <w:spacing w:line="360" w:lineRule="auto"/>
+        <w:jc w:val="both"/>
+        <w:rPr>
+          <w:rFonts w:ascii="Arial" w:hAnsi="Arial" w:cs="Arial"/>
+          <w:b/>
+          <w:sz w:val="24"/>
+        </w:rPr>
+      </w:pPr>
+      <w:r>
+        <w:rPr>
+          <w:rFonts w:ascii="Arial" w:hAnsi="Arial" w:cs="Arial"/>
+          <w:sz w:val="24"/>
+        </w:rPr>
+        <w:t>Top 5 de oficinas con menos ingresos</w:t>
+      </w:r>
+    </w:p>
+    <w:p>
+      <w:pPr>
+        <w:pStyle w:val="Prrafodelista"/>
+        <w:numPr>
+          <w:ilvl w:val="0"/>
+          <w:numId w:val="1"/>
+        </w:numPr>
+        <w:spacing w:line="360" w:lineRule="auto"/>
+        <w:jc w:val="both"/>
+        <w:rPr>
+          <w:rFonts w:ascii="Arial" w:hAnsi="Arial" w:cs="Arial"/>
+          <w:b/>
+          <w:sz w:val="24"/>
+        </w:rPr>
+      </w:pPr>
     </w:p>
     <w:p>
       <w:pPr>

</xml_diff>

<commit_message>
Listo la lista de reportes
</commit_message>
<xml_diff>
--- a/Lista de reportes adicionales.docx
+++ b/Lista de reportes adicionales.docx
@@ -51,7 +51,21 @@
           <w:rFonts w:ascii="Arial" w:hAnsi="Arial" w:cs="Arial"/>
           <w:sz w:val="24"/>
         </w:rPr>
-        <w:t>Listado de vehículos en mantenimiento</w:t>
+        <w:t xml:space="preserve">Listado de </w:t>
+      </w:r>
+      <w:r>
+        <w:rPr>
+          <w:rFonts w:ascii="Arial" w:hAnsi="Arial" w:cs="Arial"/>
+          <w:sz w:val="24"/>
+        </w:rPr>
+        <w:t xml:space="preserve">flotas </w:t>
+      </w:r>
+      <w:r>
+        <w:rPr>
+          <w:rFonts w:ascii="Arial" w:hAnsi="Arial" w:cs="Arial"/>
+          <w:sz w:val="24"/>
+        </w:rPr>
+        <w:t>en mantenimiento</w:t>
       </w:r>
     </w:p>
     <w:p>
@@ -337,29 +351,6 @@
           <w:rFonts w:ascii="Arial" w:hAnsi="Arial" w:cs="Arial"/>
           <w:sz w:val="24"/>
         </w:rPr>
-        <w:t>Promedio de clientes L-VIP por oficina (¿)</w:t>
-      </w:r>
-    </w:p>
-    <w:p>
-      <w:pPr>
-        <w:pStyle w:val="Prrafodelista"/>
-        <w:numPr>
-          <w:ilvl w:val="0"/>
-          <w:numId w:val="1"/>
-        </w:numPr>
-        <w:spacing w:line="360" w:lineRule="auto"/>
-        <w:jc w:val="both"/>
-        <w:rPr>
-          <w:rFonts w:ascii="Arial" w:hAnsi="Arial" w:cs="Arial"/>
-          <w:b/>
-          <w:sz w:val="24"/>
-        </w:rPr>
-      </w:pPr>
-      <w:r>
-        <w:rPr>
-          <w:rFonts w:ascii="Arial" w:hAnsi="Arial" w:cs="Arial"/>
-          <w:sz w:val="24"/>
-        </w:rPr>
         <w:t>Promedio anual de paquetes enviados de cada oficina</w:t>
       </w:r>
     </w:p>
@@ -424,16 +415,197 @@
           <w:sz w:val="24"/>
         </w:rPr>
       </w:pPr>
-    </w:p>
-    <w:p>
-      <w:pPr>
-        <w:jc w:val="both"/>
-        <w:rPr>
-          <w:rFonts w:ascii="Arial" w:hAnsi="Arial" w:cs="Arial"/>
-          <w:b/>
-          <w:sz w:val="24"/>
-        </w:rPr>
-      </w:pPr>
+      <w:r>
+        <w:rPr>
+          <w:rFonts w:ascii="Arial" w:hAnsi="Arial" w:cs="Arial"/>
+          <w:sz w:val="24"/>
+        </w:rPr>
+        <w:t>Listado de empleados con una edad mayor a 55 años</w:t>
+      </w:r>
+    </w:p>
+    <w:p>
+      <w:pPr>
+        <w:pStyle w:val="Prrafodelista"/>
+        <w:numPr>
+          <w:ilvl w:val="0"/>
+          <w:numId w:val="1"/>
+        </w:numPr>
+        <w:spacing w:line="360" w:lineRule="auto"/>
+        <w:jc w:val="both"/>
+        <w:rPr>
+          <w:rFonts w:ascii="Arial" w:hAnsi="Arial" w:cs="Arial"/>
+          <w:b/>
+          <w:sz w:val="24"/>
+        </w:rPr>
+      </w:pPr>
+      <w:r>
+        <w:rPr>
+          <w:rFonts w:ascii="Arial" w:hAnsi="Arial" w:cs="Arial"/>
+          <w:sz w:val="24"/>
+        </w:rPr>
+        <w:t>Listado de empleados con una edad menor a 25 años</w:t>
+      </w:r>
+    </w:p>
+    <w:p>
+      <w:pPr>
+        <w:pStyle w:val="Prrafodelista"/>
+        <w:numPr>
+          <w:ilvl w:val="0"/>
+          <w:numId w:val="1"/>
+        </w:numPr>
+        <w:spacing w:line="360" w:lineRule="auto"/>
+        <w:jc w:val="both"/>
+        <w:rPr>
+          <w:rFonts w:ascii="Arial" w:hAnsi="Arial" w:cs="Arial"/>
+          <w:b/>
+          <w:sz w:val="24"/>
+        </w:rPr>
+      </w:pPr>
+      <w:r>
+        <w:rPr>
+          <w:rFonts w:ascii="Arial" w:hAnsi="Arial" w:cs="Arial"/>
+          <w:sz w:val="24"/>
+        </w:rPr>
+        <w:t>Lista de sucursales con su capacidad de almacenamiento, ordenado de menor a mayor</w:t>
+      </w:r>
+    </w:p>
+    <w:p>
+      <w:pPr>
+        <w:pStyle w:val="Prrafodelista"/>
+        <w:numPr>
+          <w:ilvl w:val="0"/>
+          <w:numId w:val="1"/>
+        </w:numPr>
+        <w:spacing w:line="360" w:lineRule="auto"/>
+        <w:jc w:val="both"/>
+        <w:rPr>
+          <w:rFonts w:ascii="Arial" w:hAnsi="Arial" w:cs="Arial"/>
+          <w:b/>
+          <w:sz w:val="24"/>
+        </w:rPr>
+      </w:pPr>
+      <w:r>
+        <w:rPr>
+          <w:rFonts w:ascii="Arial" w:hAnsi="Arial" w:cs="Arial"/>
+          <w:sz w:val="24"/>
+        </w:rPr>
+        <w:t>Listado de empleados asignados a varios lugares de trabajo</w:t>
+      </w:r>
+    </w:p>
+    <w:p>
+      <w:pPr>
+        <w:pStyle w:val="Prrafodelista"/>
+        <w:numPr>
+          <w:ilvl w:val="0"/>
+          <w:numId w:val="1"/>
+        </w:numPr>
+        <w:spacing w:line="360" w:lineRule="auto"/>
+        <w:jc w:val="both"/>
+        <w:rPr>
+          <w:rFonts w:ascii="Arial" w:hAnsi="Arial" w:cs="Arial"/>
+          <w:b/>
+          <w:sz w:val="24"/>
+        </w:rPr>
+      </w:pPr>
+      <w:r>
+        <w:rPr>
+          <w:rFonts w:ascii="Arial" w:hAnsi="Arial" w:cs="Arial"/>
+          <w:sz w:val="24"/>
+        </w:rPr>
+        <w:t>Listado de empleados solteros</w:t>
+      </w:r>
+    </w:p>
+    <w:p>
+      <w:pPr>
+        <w:pStyle w:val="Prrafodelista"/>
+        <w:numPr>
+          <w:ilvl w:val="0"/>
+          <w:numId w:val="1"/>
+        </w:numPr>
+        <w:spacing w:line="360" w:lineRule="auto"/>
+        <w:jc w:val="both"/>
+        <w:rPr>
+          <w:rFonts w:ascii="Arial" w:hAnsi="Arial" w:cs="Arial"/>
+          <w:b/>
+          <w:sz w:val="24"/>
+        </w:rPr>
+      </w:pPr>
+      <w:r>
+        <w:rPr>
+          <w:rFonts w:ascii="Arial" w:hAnsi="Arial" w:cs="Arial"/>
+          <w:sz w:val="24"/>
+        </w:rPr>
+        <w:t>Listado de empleados casados</w:t>
+      </w:r>
+    </w:p>
+    <w:p>
+      <w:pPr>
+        <w:pStyle w:val="Prrafodelista"/>
+        <w:numPr>
+          <w:ilvl w:val="0"/>
+          <w:numId w:val="1"/>
+        </w:numPr>
+        <w:spacing w:line="360" w:lineRule="auto"/>
+        <w:jc w:val="both"/>
+        <w:rPr>
+          <w:rFonts w:ascii="Arial" w:hAnsi="Arial" w:cs="Arial"/>
+          <w:b/>
+          <w:sz w:val="24"/>
+        </w:rPr>
+      </w:pPr>
+      <w:r>
+        <w:rPr>
+          <w:rFonts w:ascii="Arial" w:hAnsi="Arial" w:cs="Arial"/>
+          <w:sz w:val="24"/>
+        </w:rPr>
+        <w:t>Top 100 de los vehículos más viejos</w:t>
+      </w:r>
+    </w:p>
+    <w:p>
+      <w:pPr>
+        <w:pStyle w:val="Prrafodelista"/>
+        <w:numPr>
+          <w:ilvl w:val="0"/>
+          <w:numId w:val="1"/>
+        </w:numPr>
+        <w:spacing w:line="360" w:lineRule="auto"/>
+        <w:jc w:val="both"/>
+        <w:rPr>
+          <w:rFonts w:ascii="Arial" w:hAnsi="Arial" w:cs="Arial"/>
+          <w:b/>
+          <w:sz w:val="24"/>
+        </w:rPr>
+      </w:pPr>
+      <w:r>
+        <w:rPr>
+          <w:rFonts w:ascii="Arial" w:hAnsi="Arial" w:cs="Arial"/>
+          <w:sz w:val="24"/>
+        </w:rPr>
+        <w:t>Listado de empleados cuyo nivel académico es Bachiller</w:t>
+      </w:r>
+    </w:p>
+    <w:p>
+      <w:pPr>
+        <w:pStyle w:val="Prrafodelista"/>
+        <w:numPr>
+          <w:ilvl w:val="0"/>
+          <w:numId w:val="1"/>
+        </w:numPr>
+        <w:spacing w:line="360" w:lineRule="auto"/>
+        <w:jc w:val="both"/>
+        <w:rPr>
+          <w:rFonts w:ascii="Arial" w:hAnsi="Arial" w:cs="Arial"/>
+          <w:b/>
+          <w:sz w:val="24"/>
+        </w:rPr>
+      </w:pPr>
+      <w:r>
+        <w:rPr>
+          <w:rFonts w:ascii="Arial" w:hAnsi="Arial" w:cs="Arial"/>
+          <w:sz w:val="24"/>
+        </w:rPr>
+        <w:t>Listado de empleados cuyo nivel académico es Profesional</w:t>
+      </w:r>
       <w:bookmarkStart w:id="0" w:name="_GoBack"/>
       <w:bookmarkEnd w:id="0"/>
     </w:p>

</xml_diff>